<commit_message>
Edited my bio in VP
</commit_message>
<xml_diff>
--- a/Administrative Documents/Venture Proposal/EVappVentureProposal.docx
+++ b/Administrative Documents/Venture Proposal/EVappVentureProposal.docx
@@ -10,6 +10,7 @@
           <w:docPartUnique/>
         </w:docPartObj>
       </w:sdtPr>
+      <w:sdtEndPr/>
       <w:sdtContent>
         <w:p>
           <w:r>
@@ -169,6 +170,7 @@
                                   <w15:appearance w15:val="hidden"/>
                                   <w:text/>
                                 </w:sdtPr>
+                                <w:sdtEndPr/>
                                 <w:sdtContent>
                                   <w:p>
                                     <w:pPr>
@@ -302,6 +304,7 @@
                             <w15:appearance w15:val="hidden"/>
                             <w:text/>
                           </w:sdtPr>
+                          <w:sdtEndPr/>
                           <w:sdtContent>
                             <w:p>
                               <w:pPr>
@@ -453,6 +456,7 @@
                                   <w15:appearance w15:val="hidden"/>
                                   <w:text/>
                                 </w:sdtPr>
+                                <w:sdtEndPr/>
                                 <w:sdtContent>
                                   <w:p>
                                     <w:pPr>
@@ -502,6 +506,7 @@
                                     <w15:appearance w15:val="hidden"/>
                                     <w:text/>
                                   </w:sdtPr>
+                                  <w:sdtEndPr/>
                                   <w:sdtContent>
                                     <w:r>
                                       <w:rPr>
@@ -538,6 +543,7 @@
                                     <w15:appearance w15:val="hidden"/>
                                     <w:text/>
                                   </w:sdtPr>
+                                  <w:sdtEndPr/>
                                   <w:sdtContent>
                                     <w:r>
                                       <w:rPr>
@@ -591,6 +597,7 @@
                             <w15:appearance w15:val="hidden"/>
                             <w:text/>
                           </w:sdtPr>
+                          <w:sdtEndPr/>
                           <w:sdtContent>
                             <w:p>
                               <w:pPr>
@@ -640,6 +647,7 @@
                               <w15:appearance w15:val="hidden"/>
                               <w:text/>
                             </w:sdtPr>
+                            <w:sdtEndPr/>
                             <w:sdtContent>
                               <w:r>
                                 <w:rPr>
@@ -676,6 +684,7 @@
                               <w15:appearance w15:val="hidden"/>
                               <w:text/>
                             </w:sdtPr>
+                            <w:sdtEndPr/>
                             <w:sdtContent>
                               <w:r>
                                 <w:rPr>
@@ -706,7 +715,12 @@
     <w:sdt>
       <w:sdtPr>
         <w:rPr>
+          <w:rFonts w:asciiTheme="minorHAnsi" w:eastAsiaTheme="minorEastAsia" w:hAnsiTheme="minorHAnsi" w:cstheme="minorBidi"/>
+          <w:b w:val="0"/>
+          <w:bCs w:val="0"/>
           <w:color w:val="000000" w:themeColor="text1"/>
+          <w:sz w:val="24"/>
+          <w:szCs w:val="24"/>
         </w:rPr>
         <w:id w:val="-1368520153"/>
         <w:docPartObj>
@@ -716,11 +730,8 @@
       </w:sdtPr>
       <w:sdtEndPr>
         <w:rPr>
-          <w:rFonts w:asciiTheme="minorHAnsi" w:eastAsiaTheme="minorEastAsia" w:hAnsiTheme="minorHAnsi" w:cstheme="minorBidi"/>
           <w:noProof/>
           <w:color w:val="auto"/>
-          <w:sz w:val="24"/>
-          <w:szCs w:val="24"/>
         </w:rPr>
       </w:sdtEndPr>
       <w:sdtContent>
@@ -735,15 +746,7 @@
             <w:rPr>
               <w:color w:val="000000" w:themeColor="text1"/>
             </w:rPr>
-            <w:t>Table of Co</w:t>
-          </w:r>
-          <w:bookmarkStart w:id="0" w:name="_GoBack"/>
-          <w:bookmarkEnd w:id="0"/>
-          <w:r>
-            <w:rPr>
-              <w:color w:val="000000" w:themeColor="text1"/>
-            </w:rPr>
-            <w:t>ntents</w:t>
+            <w:t>Table of Contents</w:t>
           </w:r>
         </w:p>
         <w:p>
@@ -2609,7 +2612,7 @@
           <w:color w:val="000000" w:themeColor="text1"/>
         </w:rPr>
       </w:pPr>
-      <w:bookmarkStart w:id="1" w:name="_Toc437374293"/>
+      <w:bookmarkStart w:id="0" w:name="_Toc437374293"/>
       <w:r>
         <w:rPr>
           <w:b/>
@@ -2625,7 +2628,7 @@
         </w:rPr>
         <w:t>Executive Summary</w:t>
       </w:r>
-      <w:bookmarkEnd w:id="1"/>
+      <w:bookmarkEnd w:id="0"/>
     </w:p>
     <w:p/>
     <w:p>
@@ -2761,7 +2764,7 @@
           <w:color w:val="000000" w:themeColor="text1"/>
         </w:rPr>
       </w:pPr>
-      <w:bookmarkStart w:id="2" w:name="_Toc437374294"/>
+      <w:bookmarkStart w:id="1" w:name="_Toc437374294"/>
       <w:r>
         <w:rPr>
           <w:b/>
@@ -2784,7 +2787,7 @@
         </w:rPr>
         <w:t xml:space="preserve"> Introduction</w:t>
       </w:r>
-      <w:bookmarkEnd w:id="2"/>
+      <w:bookmarkEnd w:id="1"/>
     </w:p>
     <w:p/>
     <w:p>
@@ -2795,7 +2798,7 @@
           <w:color w:val="000000" w:themeColor="text1"/>
         </w:rPr>
       </w:pPr>
-      <w:bookmarkStart w:id="3" w:name="_Toc437374295"/>
+      <w:bookmarkStart w:id="2" w:name="_Toc437374295"/>
       <w:r>
         <w:rPr>
           <w:b/>
@@ -2803,7 +2806,7 @@
         </w:rPr>
         <w:t>2.1 Overview</w:t>
       </w:r>
-      <w:bookmarkEnd w:id="3"/>
+      <w:bookmarkEnd w:id="2"/>
     </w:p>
     <w:p/>
     <w:p>
@@ -2861,7 +2864,7 @@
           <w:color w:val="000000" w:themeColor="text1"/>
         </w:rPr>
       </w:pPr>
-      <w:bookmarkStart w:id="4" w:name="_Toc437374296"/>
+      <w:bookmarkStart w:id="3" w:name="_Toc437374296"/>
       <w:r>
         <w:rPr>
           <w:b/>
@@ -2870,7 +2873,7 @@
         <w:lastRenderedPageBreak/>
         <w:t>2.2 Abbreviations and Definitions</w:t>
       </w:r>
-      <w:bookmarkEnd w:id="4"/>
+      <w:bookmarkEnd w:id="3"/>
     </w:p>
     <w:p>
       <w:pPr>
@@ -3014,7 +3017,7 @@
           <w:color w:val="000000" w:themeColor="text1"/>
         </w:rPr>
       </w:pPr>
-      <w:bookmarkStart w:id="5" w:name="_Toc437374297"/>
+      <w:bookmarkStart w:id="4" w:name="_Toc437374297"/>
       <w:r>
         <w:rPr>
           <w:b/>
@@ -3022,7 +3025,7 @@
         </w:rPr>
         <w:t>2.3 Background</w:t>
       </w:r>
-      <w:bookmarkEnd w:id="5"/>
+      <w:bookmarkEnd w:id="4"/>
     </w:p>
     <w:p/>
     <w:p>
@@ -3091,7 +3094,7 @@
           <w:color w:val="000000" w:themeColor="text1"/>
         </w:rPr>
       </w:pPr>
-      <w:bookmarkStart w:id="6" w:name="_Toc437374298"/>
+      <w:bookmarkStart w:id="5" w:name="_Toc437374298"/>
       <w:r>
         <w:rPr>
           <w:b/>
@@ -3114,7 +3117,7 @@
         </w:rPr>
         <w:t xml:space="preserve"> Market Analysis</w:t>
       </w:r>
-      <w:bookmarkEnd w:id="6"/>
+      <w:bookmarkEnd w:id="5"/>
     </w:p>
     <w:p/>
     <w:p>
@@ -3125,7 +3128,7 @@
           <w:color w:val="000000" w:themeColor="text1"/>
         </w:rPr>
       </w:pPr>
-      <w:bookmarkStart w:id="7" w:name="_Toc437374299"/>
+      <w:bookmarkStart w:id="6" w:name="_Toc437374299"/>
       <w:r>
         <w:rPr>
           <w:b/>
@@ -3133,7 +3136,7 @@
         </w:rPr>
         <w:t>3.1 Needs Analysis</w:t>
       </w:r>
-      <w:bookmarkEnd w:id="7"/>
+      <w:bookmarkEnd w:id="6"/>
     </w:p>
     <w:p/>
     <w:p>
@@ -3223,7 +3226,7 @@
           <w:color w:val="000000" w:themeColor="text1"/>
         </w:rPr>
       </w:pPr>
-      <w:bookmarkStart w:id="8" w:name="_Toc437374300"/>
+      <w:bookmarkStart w:id="7" w:name="_Toc437374300"/>
       <w:r>
         <w:rPr>
           <w:b/>
@@ -3231,7 +3234,7 @@
         </w:rPr>
         <w:t>3.2 Competitive Analysis</w:t>
       </w:r>
-      <w:bookmarkEnd w:id="8"/>
+      <w:bookmarkEnd w:id="7"/>
     </w:p>
     <w:p/>
     <w:p>
@@ -4778,7 +4781,7 @@
           <w:color w:val="000000" w:themeColor="text1"/>
         </w:rPr>
       </w:pPr>
-      <w:bookmarkStart w:id="9" w:name="_Toc437374301"/>
+      <w:bookmarkStart w:id="8" w:name="_Toc437374301"/>
       <w:r>
         <w:rPr>
           <w:b/>
@@ -4801,7 +4804,7 @@
         </w:rPr>
         <w:t xml:space="preserve"> Requirements</w:t>
       </w:r>
-      <w:bookmarkEnd w:id="9"/>
+      <w:bookmarkEnd w:id="8"/>
     </w:p>
     <w:p/>
     <w:p>
@@ -4812,7 +4815,7 @@
           <w:color w:val="000000" w:themeColor="text1"/>
         </w:rPr>
       </w:pPr>
-      <w:bookmarkStart w:id="10" w:name="_Toc437374302"/>
+      <w:bookmarkStart w:id="9" w:name="_Toc437374302"/>
       <w:r>
         <w:rPr>
           <w:b/>
@@ -4820,7 +4823,7 @@
         </w:rPr>
         <w:t>4.1 Actors and Use Cases</w:t>
       </w:r>
-      <w:bookmarkEnd w:id="10"/>
+      <w:bookmarkEnd w:id="9"/>
     </w:p>
     <w:tbl>
       <w:tblPr>
@@ -7464,7 +7467,7 @@
           <w:color w:val="000000" w:themeColor="text1"/>
         </w:rPr>
       </w:pPr>
-      <w:bookmarkStart w:id="11" w:name="_Toc437374303"/>
+      <w:bookmarkStart w:id="10" w:name="_Toc437374303"/>
       <w:r>
         <w:rPr>
           <w:b/>
@@ -7472,7 +7475,7 @@
         </w:rPr>
         <w:t>4.2 Requirements</w:t>
       </w:r>
-      <w:bookmarkEnd w:id="11"/>
+      <w:bookmarkEnd w:id="10"/>
     </w:p>
     <w:tbl>
       <w:tblPr>
@@ -10662,7 +10665,7 @@
           <w:color w:val="000000" w:themeColor="text1"/>
         </w:rPr>
       </w:pPr>
-      <w:bookmarkStart w:id="12" w:name="_Toc437374304"/>
+      <w:bookmarkStart w:id="11" w:name="_Toc437374304"/>
       <w:r>
         <w:rPr>
           <w:b/>
@@ -10677,7 +10680,7 @@
         </w:rPr>
         <w:t>Free vs. Premium</w:t>
       </w:r>
-      <w:bookmarkEnd w:id="12"/>
+      <w:bookmarkEnd w:id="11"/>
     </w:p>
     <w:tbl>
       <w:tblPr>
@@ -11205,7 +11208,7 @@
           <w:color w:val="000000" w:themeColor="text1"/>
         </w:rPr>
       </w:pPr>
-      <w:bookmarkStart w:id="13" w:name="_Toc437374305"/>
+      <w:bookmarkStart w:id="12" w:name="_Toc437374305"/>
       <w:r>
         <w:rPr>
           <w:b/>
@@ -11214,7 +11217,7 @@
         <w:lastRenderedPageBreak/>
         <w:t>5 Design</w:t>
       </w:r>
-      <w:bookmarkEnd w:id="13"/>
+      <w:bookmarkEnd w:id="12"/>
     </w:p>
     <w:p/>
     <w:p>
@@ -11225,7 +11228,7 @@
           <w:color w:val="000000" w:themeColor="text1"/>
         </w:rPr>
       </w:pPr>
-      <w:bookmarkStart w:id="14" w:name="_Toc437374306"/>
+      <w:bookmarkStart w:id="13" w:name="_Toc437374306"/>
       <w:r>
         <w:rPr>
           <w:b/>
@@ -11233,7 +11236,7 @@
         </w:rPr>
         <w:t>5.1 User Interface Overview</w:t>
       </w:r>
-      <w:bookmarkEnd w:id="14"/>
+      <w:bookmarkEnd w:id="13"/>
     </w:p>
     <w:p>
       <w:pPr>
@@ -11306,7 +11309,7 @@
           <w:color w:val="000000" w:themeColor="text1"/>
         </w:rPr>
       </w:pPr>
-      <w:bookmarkStart w:id="15" w:name="_Toc437374307"/>
+      <w:bookmarkStart w:id="14" w:name="_Toc437374307"/>
       <w:r>
         <w:rPr>
           <w:b/>
@@ -11314,7 +11317,7 @@
         </w:rPr>
         <w:t>5.2 User Interface Designs</w:t>
       </w:r>
-      <w:bookmarkEnd w:id="15"/>
+      <w:bookmarkEnd w:id="14"/>
     </w:p>
     <w:p>
       <w:r>
@@ -11485,7 +11488,7 @@
           <w:color w:val="000000" w:themeColor="text1"/>
         </w:rPr>
       </w:pPr>
-      <w:bookmarkStart w:id="16" w:name="_Toc437374308"/>
+      <w:bookmarkStart w:id="15" w:name="_Toc437374308"/>
       <w:r>
         <w:rPr>
           <w:b/>
@@ -11501,7 +11504,7 @@
         </w:rPr>
         <w:t xml:space="preserve"> (Continued)</w:t>
       </w:r>
-      <w:bookmarkEnd w:id="16"/>
+      <w:bookmarkEnd w:id="15"/>
     </w:p>
     <w:p>
       <w:r>
@@ -11833,7 +11836,7 @@
           <w:color w:val="000000" w:themeColor="text1"/>
         </w:rPr>
       </w:pPr>
-      <w:bookmarkStart w:id="17" w:name="_Toc437374309"/>
+      <w:bookmarkStart w:id="16" w:name="_Toc437374309"/>
       <w:r>
         <w:rPr>
           <w:b/>
@@ -11849,7 +11852,7 @@
         </w:rPr>
         <w:t xml:space="preserve"> (Continued)</w:t>
       </w:r>
-      <w:bookmarkEnd w:id="17"/>
+      <w:bookmarkEnd w:id="16"/>
     </w:p>
     <w:p>
       <w:r>
@@ -12041,7 +12044,7 @@
           <w:color w:val="000000" w:themeColor="text1"/>
         </w:rPr>
       </w:pPr>
-      <w:bookmarkStart w:id="18" w:name="_Toc437374310"/>
+      <w:bookmarkStart w:id="17" w:name="_Toc437374310"/>
       <w:r>
         <w:rPr>
           <w:b/>
@@ -12064,7 +12067,7 @@
         </w:rPr>
         <w:t xml:space="preserve"> Product Plan</w:t>
       </w:r>
-      <w:bookmarkEnd w:id="18"/>
+      <w:bookmarkEnd w:id="17"/>
     </w:p>
     <w:p/>
     <w:p>
@@ -12075,7 +12078,7 @@
           <w:color w:val="000000" w:themeColor="text1"/>
         </w:rPr>
       </w:pPr>
-      <w:bookmarkStart w:id="19" w:name="_Toc437374311"/>
+      <w:bookmarkStart w:id="18" w:name="_Toc437374311"/>
       <w:r>
         <w:rPr>
           <w:b/>
@@ -12083,7 +12086,7 @@
         </w:rPr>
         <w:t>6.1 Team Bio</w:t>
       </w:r>
-      <w:bookmarkEnd w:id="19"/>
+      <w:bookmarkEnd w:id="18"/>
     </w:p>
     <w:p/>
     <w:p>
@@ -12182,21 +12185,15 @@
         <w:jc w:val="both"/>
       </w:pPr>
       <w:r>
-        <w:t>Victor Lora</w:t>
-      </w:r>
-      <w:r>
-        <w:t xml:space="preserve"> is currently a junior, majoring in Computer Science at Muhlenberg.</w:t>
+        <w:t>Victor Lora is currently a junior, majoring in Computer Science at Muhlenberg. He came into this project with minimal knowledge of Swift and Xcode, but used Udemy and other resources to quickly learn it. For this project, he worked mostly with coding the functionality into the app and also delved into some UI.</w:t>
       </w:r>
     </w:p>
     <w:p>
       <w:pPr>
-        <w:rPr>
-          <w:rFonts w:asciiTheme="majorHAnsi" w:eastAsiaTheme="majorEastAsia" w:hAnsiTheme="majorHAnsi" w:cstheme="majorBidi"/>
-          <w:b/>
-          <w:color w:val="000000" w:themeColor="text1"/>
-          <w:sz w:val="26"/>
-          <w:szCs w:val="26"/>
-        </w:rPr>
+        <w:pStyle w:val="ListParagraph"/>
+        <w:spacing w:after="120"/>
+        <w:contextualSpacing w:val="0"/>
+        <w:jc w:val="both"/>
       </w:pPr>
     </w:p>
     <w:p>
@@ -12207,7 +12204,7 @@
           <w:color w:val="000000" w:themeColor="text1"/>
         </w:rPr>
       </w:pPr>
-      <w:bookmarkStart w:id="20" w:name="_Toc437374312"/>
+      <w:bookmarkStart w:id="19" w:name="_Toc437374312"/>
       <w:r>
         <w:rPr>
           <w:b/>
@@ -12229,7 +12226,7 @@
         </w:rPr>
         <w:t>Team Organization</w:t>
       </w:r>
-      <w:bookmarkEnd w:id="20"/>
+      <w:bookmarkEnd w:id="19"/>
     </w:p>
     <w:p/>
     <w:p>
@@ -12258,7 +12255,7 @@
           <w:color w:val="000000" w:themeColor="text1"/>
         </w:rPr>
       </w:pPr>
-      <w:bookmarkStart w:id="21" w:name="_Toc437374313"/>
+      <w:bookmarkStart w:id="20" w:name="_Toc437374313"/>
       <w:r>
         <w:rPr>
           <w:b/>
@@ -12280,7 +12277,7 @@
         </w:rPr>
         <w:t>Estimates &amp; Schedule</w:t>
       </w:r>
-      <w:bookmarkEnd w:id="21"/>
+      <w:bookmarkEnd w:id="20"/>
     </w:p>
     <w:p/>
     <w:p>
@@ -12400,22 +12397,14 @@
     </w:p>
     <w:p/>
     <w:p>
-      <w:pPr>
-        <w:rPr>
-          <w:b/>
-        </w:rPr>
-      </w:pPr>
       <w:r>
         <w:rPr>
           <w:b/>
         </w:rPr>
         <w:br w:type="page"/>
       </w:r>
-    </w:p>
-    <w:p>
-      <w:pPr>
-        <w:jc w:val="both"/>
-      </w:pPr>
+      <w:bookmarkStart w:id="21" w:name="_GoBack"/>
+      <w:bookmarkEnd w:id="21"/>
       <w:r>
         <w:rPr>
           <w:b/>
@@ -13363,19 +13352,7 @@
         <w:rPr>
           <w:color w:val="000000" w:themeColor="text1"/>
         </w:rPr>
-        <w:t>http://ww</w:t>
-      </w:r>
-      <w:r>
-        <w:rPr>
-          <w:color w:val="000000" w:themeColor="text1"/>
-        </w:rPr>
-        <w:t>w</w:t>
-      </w:r>
-      <w:r>
-        <w:rPr>
-          <w:color w:val="000000" w:themeColor="text1"/>
-        </w:rPr>
-        <w:t>.autotrader.com/car-tips/electric-cars-benefits-and-disadvantages-208155</w:t>
+        <w:t>http://www.autotrader.com/car-tips/electric-cars-benefits-and-disadvantages-208155</w:t>
       </w:r>
     </w:p>
     <w:p>
@@ -16555,6 +16532,7 @@
   <w:style w:type="character" w:default="1" w:styleId="DefaultParagraphFont">
     <w:name w:val="Default Paragraph Font"/>
     <w:uiPriority w:val="1"/>
+    <w:semiHidden/>
     <w:unhideWhenUsed/>
   </w:style>
   <w:style w:type="table" w:default="1" w:styleId="TableNormal">
@@ -16913,613 +16891,6 @@
 </w:styles>
 </file>
 
-<file path=word/glossary/document.xml><?xml version="1.0" encoding="utf-8"?>
-<w:glossaryDocument xmlns:wpc="http://schemas.microsoft.com/office/word/2010/wordprocessingCanvas" xmlns:mo="http://schemas.microsoft.com/office/mac/office/2008/main" xmlns:mc="http://schemas.openxmlformats.org/markup-compatibility/2006" xmlns:mv="urn:schemas-microsoft-com:mac:vml" xmlns:o="urn:schemas-microsoft-com:office:office" xmlns:r="http://schemas.openxmlformats.org/officeDocument/2006/relationships" xmlns:m="http://schemas.openxmlformats.org/officeDocument/2006/math" xmlns:v="urn:schemas-microsoft-com:vml" xmlns:wp14="http://schemas.microsoft.com/office/word/2010/wordprocessingDrawing" xmlns:wp="http://schemas.openxmlformats.org/drawingml/2006/wordprocessingDrawing" xmlns:w10="urn:schemas-microsoft-com:office:word" xmlns:w="http://schemas.openxmlformats.org/wordprocessingml/2006/main" xmlns:w14="http://schemas.microsoft.com/office/word/2010/wordml" xmlns:w15="http://schemas.microsoft.com/office/word/2012/wordml" xmlns:wpg="http://schemas.microsoft.com/office/word/2010/wordprocessingGroup" xmlns:wpi="http://schemas.microsoft.com/office/word/2010/wordprocessingInk" xmlns:wne="http://schemas.microsoft.com/office/word/2006/wordml" xmlns:wps="http://schemas.microsoft.com/office/word/2010/wordprocessingShape" mc:Ignorable="w14 w15 wp14"/>
-</file>
-
-<file path=word/glossary/fontTable.xml><?xml version="1.0" encoding="utf-8"?>
-<w:fonts xmlns:mc="http://schemas.openxmlformats.org/markup-compatibility/2006" xmlns:r="http://schemas.openxmlformats.org/officeDocument/2006/relationships" xmlns:w="http://schemas.openxmlformats.org/wordprocessingml/2006/main" xmlns:w14="http://schemas.microsoft.com/office/word/2010/wordml" xmlns:w15="http://schemas.microsoft.com/office/word/2012/wordml" mc:Ignorable="w14 w15">
-  <w:font w:name="Times New Roman">
-    <w:panose1 w:val="02020603050405020304"/>
-    <w:charset w:val="00"/>
-    <w:family w:val="auto"/>
-    <w:pitch w:val="variable"/>
-    <w:sig w:usb0="E0002AFF" w:usb1="C0007841" w:usb2="00000009" w:usb3="00000000" w:csb0="000001FF" w:csb1="00000000"/>
-  </w:font>
-  <w:font w:name="Symbol">
-    <w:panose1 w:val="00000000000000000000"/>
-    <w:charset w:val="02"/>
-    <w:family w:val="auto"/>
-    <w:pitch w:val="variable"/>
-    <w:sig w:usb0="00000000" w:usb1="10000000" w:usb2="00000000" w:usb3="00000000" w:csb0="80000000" w:csb1="00000000"/>
-  </w:font>
-  <w:font w:name="Courier New">
-    <w:panose1 w:val="02070309020205020404"/>
-    <w:charset w:val="00"/>
-    <w:family w:val="auto"/>
-    <w:pitch w:val="variable"/>
-    <w:sig w:usb0="E0002AFF" w:usb1="C0007843" w:usb2="00000009" w:usb3="00000000" w:csb0="000001FF" w:csb1="00000000"/>
-  </w:font>
-  <w:font w:name="Wingdings">
-    <w:panose1 w:val="05000000000000000000"/>
-    <w:charset w:val="02"/>
-    <w:family w:val="auto"/>
-    <w:pitch w:val="variable"/>
-    <w:sig w:usb0="00000000" w:usb1="10000000" w:usb2="00000000" w:usb3="00000000" w:csb0="80000000" w:csb1="00000000"/>
-  </w:font>
-  <w:font w:name="Cambria">
-    <w:panose1 w:val="02040503050406030204"/>
-    <w:charset w:val="00"/>
-    <w:family w:val="auto"/>
-    <w:pitch w:val="variable"/>
-    <w:sig w:usb0="E00002FF" w:usb1="400004FF" w:usb2="00000000" w:usb3="00000000" w:csb0="0000019F" w:csb1="00000000"/>
-  </w:font>
-  <w:font w:name="ＭＳ 明朝">
-    <w:charset w:val="80"/>
-    <w:family w:val="auto"/>
-    <w:pitch w:val="variable"/>
-    <w:sig w:usb0="E00002FF" w:usb1="6AC7FDFB" w:usb2="08000012" w:usb3="00000000" w:csb0="0002009F" w:csb1="00000000"/>
-  </w:font>
-  <w:font w:name="Calibri">
-    <w:panose1 w:val="020F0502020204030204"/>
-    <w:charset w:val="00"/>
-    <w:family w:val="auto"/>
-    <w:pitch w:val="variable"/>
-    <w:sig w:usb0="E00002FF" w:usb1="4000ACFF" w:usb2="00000001" w:usb3="00000000" w:csb0="0000019F" w:csb1="00000000"/>
-  </w:font>
-  <w:font w:name="ＭＳ ゴシック">
-    <w:charset w:val="80"/>
-    <w:family w:val="auto"/>
-    <w:pitch w:val="variable"/>
-    <w:sig w:usb0="E00002FF" w:usb1="6AC7FDFB" w:usb2="08000012" w:usb3="00000000" w:csb0="0002009F" w:csb1="00000000"/>
-  </w:font>
-  <w:font w:name="Helvetica">
-    <w:panose1 w:val="00000000000000000000"/>
-    <w:charset w:val="00"/>
-    <w:family w:val="auto"/>
-    <w:pitch w:val="variable"/>
-    <w:sig w:usb0="E00002FF" w:usb1="5000785B" w:usb2="00000000" w:usb3="00000000" w:csb0="0000019F" w:csb1="00000000"/>
-  </w:font>
-  <w:font w:name="Arial">
-    <w:panose1 w:val="020B0604020202020204"/>
-    <w:charset w:val="00"/>
-    <w:family w:val="auto"/>
-    <w:pitch w:val="variable"/>
-    <w:sig w:usb0="E0002AFF" w:usb1="C0007843" w:usb2="00000009" w:usb3="00000000" w:csb0="000001FF" w:csb1="00000000"/>
-  </w:font>
-  <w:font w:name="Calibri Light">
-    <w:panose1 w:val="020F0302020204030204"/>
-    <w:charset w:val="00"/>
-    <w:family w:val="auto"/>
-    <w:pitch w:val="variable"/>
-    <w:sig w:usb0="A00002EF" w:usb1="4000207B" w:usb2="00000000" w:usb3="00000000" w:csb0="0000019F" w:csb1="00000000"/>
-  </w:font>
-</w:fonts>
-</file>
-
-<file path=word/glossary/settings.xml><?xml version="1.0" encoding="utf-8"?>
-<w:settings xmlns:mc="http://schemas.openxmlformats.org/markup-compatibility/2006" xmlns:o="urn:schemas-microsoft-com:office:office" xmlns:r="http://schemas.openxmlformats.org/officeDocument/2006/relationships" xmlns:m="http://schemas.openxmlformats.org/officeDocument/2006/math" xmlns:v="urn:schemas-microsoft-com:vml" xmlns:w10="urn:schemas-microsoft-com:office:word" xmlns:w="http://schemas.openxmlformats.org/wordprocessingml/2006/main" xmlns:w14="http://schemas.microsoft.com/office/word/2010/wordml" xmlns:w15="http://schemas.microsoft.com/office/word/2012/wordml" xmlns:sl="http://schemas.openxmlformats.org/schemaLibrary/2006/main" mc:Ignorable="w14 w15">
-  <w:view w:val="normal"/>
-  <w:defaultTabStop w:val="720"/>
-  <w:characterSpacingControl w:val="doNotCompress"/>
-  <w:compat>
-    <w:useFELayout/>
-    <w:compatSetting w:name="compatibilityMode" w:uri="http://schemas.microsoft.com/office/word" w:val="15"/>
-    <w:compatSetting w:name="overrideTableStyleFontSizeAndJustification" w:uri="http://schemas.microsoft.com/office/word" w:val="1"/>
-    <w:compatSetting w:name="enableOpenTypeFeatures" w:uri="http://schemas.microsoft.com/office/word" w:val="1"/>
-    <w:compatSetting w:name="doNotFlipMirrorIndents" w:uri="http://schemas.microsoft.com/office/word" w:val="1"/>
-    <w:compatSetting w:name="differentiateMultirowTableHeaders" w:uri="http://schemas.microsoft.com/office/word" w:val="1"/>
-  </w:compat>
-  <w:rsids>
-    <w:rsidRoot w:val="00AC4E2D"/>
-    <w:rsid w:val="00AC4E2D"/>
-  </w:rsids>
-  <m:mathPr>
-    <m:mathFont m:val="Cambria Math"/>
-    <m:brkBin m:val="before"/>
-    <m:brkBinSub m:val="--"/>
-    <m:smallFrac m:val="0"/>
-    <m:dispDef/>
-    <m:lMargin m:val="0"/>
-    <m:rMargin m:val="0"/>
-    <m:defJc m:val="centerGroup"/>
-    <m:wrapIndent m:val="1440"/>
-    <m:intLim m:val="subSup"/>
-    <m:naryLim m:val="undOvr"/>
-  </m:mathPr>
-  <w:themeFontLang w:val="en-US"/>
-  <w:clrSchemeMapping w:bg1="light1" w:t1="dark1" w:bg2="light2" w:t2="dark2" w:accent1="accent1" w:accent2="accent2" w:accent3="accent3" w:accent4="accent4" w:accent5="accent5" w:accent6="accent6" w:hyperlink="hyperlink" w:followedHyperlink="followedHyperlink"/>
-  <w:decimalSymbol w:val="."/>
-  <w:listSeparator w:val=","/>
-  <w15:chartTrackingRefBased/>
-</w:settings>
-</file>
-
-<file path=word/glossary/styles.xml><?xml version="1.0" encoding="utf-8"?>
-<w:styles xmlns:mc="http://schemas.openxmlformats.org/markup-compatibility/2006" xmlns:r="http://schemas.openxmlformats.org/officeDocument/2006/relationships" xmlns:w="http://schemas.openxmlformats.org/wordprocessingml/2006/main" xmlns:w14="http://schemas.microsoft.com/office/word/2010/wordml" xmlns:w15="http://schemas.microsoft.com/office/word/2012/wordml" mc:Ignorable="w14 w15">
-  <w:docDefaults>
-    <w:rPrDefault>
-      <w:rPr>
-        <w:rFonts w:asciiTheme="minorHAnsi" w:eastAsiaTheme="minorEastAsia" w:hAnsiTheme="minorHAnsi" w:cstheme="minorBidi"/>
-        <w:sz w:val="24"/>
-        <w:szCs w:val="24"/>
-        <w:lang w:val="en-US" w:eastAsia="en-US" w:bidi="ar-SA"/>
-      </w:rPr>
-    </w:rPrDefault>
-    <w:pPrDefault/>
-  </w:docDefaults>
-  <w:latentStyles w:defLockedState="0" w:defUIPriority="99" w:defSemiHidden="0" w:defUnhideWhenUsed="0" w:defQFormat="0" w:count="380">
-    <w:lsdException w:name="Normal" w:uiPriority="0" w:qFormat="1"/>
-    <w:lsdException w:name="heading 1" w:uiPriority="9" w:qFormat="1"/>
-    <w:lsdException w:name="heading 2" w:semiHidden="1" w:uiPriority="9" w:unhideWhenUsed="1" w:qFormat="1"/>
-    <w:lsdException w:name="heading 3" w:semiHidden="1" w:uiPriority="9" w:unhideWhenUsed="1" w:qFormat="1"/>
-    <w:lsdException w:name="heading 4" w:semiHidden="1" w:uiPriority="9" w:unhideWhenUsed="1" w:qFormat="1"/>
-    <w:lsdException w:name="heading 5" w:semiHidden="1" w:uiPriority="9" w:unhideWhenUsed="1" w:qFormat="1"/>
-    <w:lsdException w:name="heading 6" w:semiHidden="1" w:uiPriority="9" w:unhideWhenUsed="1" w:qFormat="1"/>
-    <w:lsdException w:name="heading 7" w:semiHidden="1" w:uiPriority="9" w:unhideWhenUsed="1" w:qFormat="1"/>
-    <w:lsdException w:name="heading 8" w:semiHidden="1" w:uiPriority="9" w:unhideWhenUsed="1" w:qFormat="1"/>
-    <w:lsdException w:name="heading 9" w:semiHidden="1" w:uiPriority="9" w:unhideWhenUsed="1" w:qFormat="1"/>
-    <w:lsdException w:name="index 1" w:semiHidden="1" w:unhideWhenUsed="1"/>
-    <w:lsdException w:name="index 2" w:semiHidden="1" w:unhideWhenUsed="1"/>
-    <w:lsdException w:name="index 3" w:semiHidden="1" w:unhideWhenUsed="1"/>
-    <w:lsdException w:name="index 4" w:semiHidden="1" w:unhideWhenUsed="1"/>
-    <w:lsdException w:name="index 5" w:semiHidden="1" w:unhideWhenUsed="1"/>
-    <w:lsdException w:name="index 6" w:semiHidden="1" w:unhideWhenUsed="1"/>
-    <w:lsdException w:name="index 7" w:semiHidden="1" w:unhideWhenUsed="1"/>
-    <w:lsdException w:name="index 8" w:semiHidden="1" w:unhideWhenUsed="1"/>
-    <w:lsdException w:name="index 9" w:semiHidden="1" w:unhideWhenUsed="1"/>
-    <w:lsdException w:name="toc 1" w:semiHidden="1" w:uiPriority="39" w:unhideWhenUsed="1"/>
-    <w:lsdException w:name="toc 2" w:semiHidden="1" w:uiPriority="39" w:unhideWhenUsed="1"/>
-    <w:lsdException w:name="toc 3" w:semiHidden="1" w:uiPriority="39" w:unhideWhenUsed="1"/>
-    <w:lsdException w:name="toc 4" w:semiHidden="1" w:uiPriority="39" w:unhideWhenUsed="1"/>
-    <w:lsdException w:name="toc 5" w:semiHidden="1" w:uiPriority="39" w:unhideWhenUsed="1"/>
-    <w:lsdException w:name="toc 6" w:semiHidden="1" w:uiPriority="39" w:unhideWhenUsed="1"/>
-    <w:lsdException w:name="toc 7" w:semiHidden="1" w:uiPriority="39" w:unhideWhenUsed="1"/>
-    <w:lsdException w:name="toc 8" w:semiHidden="1" w:uiPriority="39" w:unhideWhenUsed="1"/>
-    <w:lsdException w:name="toc 9" w:semiHidden="1" w:uiPriority="39" w:unhideWhenUsed="1"/>
-    <w:lsdException w:name="Normal Indent" w:semiHidden="1" w:unhideWhenUsed="1"/>
-    <w:lsdException w:name="footnote text" w:semiHidden="1" w:unhideWhenUsed="1"/>
-    <w:lsdException w:name="annotation text" w:semiHidden="1" w:unhideWhenUsed="1"/>
-    <w:lsdException w:name="header" w:semiHidden="1" w:unhideWhenUsed="1"/>
-    <w:lsdException w:name="footer" w:semiHidden="1" w:unhideWhenUsed="1"/>
-    <w:lsdException w:name="index heading" w:semiHidden="1" w:unhideWhenUsed="1"/>
-    <w:lsdException w:name="caption" w:semiHidden="1" w:uiPriority="35" w:unhideWhenUsed="1" w:qFormat="1"/>
-    <w:lsdException w:name="table of figures" w:semiHidden="1" w:unhideWhenUsed="1"/>
-    <w:lsdException w:name="envelope address" w:semiHidden="1" w:unhideWhenUsed="1"/>
-    <w:lsdException w:name="envelope return" w:semiHidden="1" w:unhideWhenUsed="1"/>
-    <w:lsdException w:name="footnote reference" w:semiHidden="1" w:unhideWhenUsed="1"/>
-    <w:lsdException w:name="annotation reference" w:semiHidden="1" w:unhideWhenUsed="1"/>
-    <w:lsdException w:name="line number" w:semiHidden="1" w:unhideWhenUsed="1"/>
-    <w:lsdException w:name="page number" w:semiHidden="1" w:unhideWhenUsed="1"/>
-    <w:lsdException w:name="endnote reference" w:semiHidden="1" w:unhideWhenUsed="1"/>
-    <w:lsdException w:name="endnote text" w:semiHidden="1" w:unhideWhenUsed="1"/>
-    <w:lsdException w:name="table of authorities" w:semiHidden="1" w:unhideWhenUsed="1"/>
-    <w:lsdException w:name="macro" w:semiHidden="1" w:unhideWhenUsed="1"/>
-    <w:lsdException w:name="toa heading" w:semiHidden="1" w:unhideWhenUsed="1"/>
-    <w:lsdException w:name="List" w:semiHidden="1" w:unhideWhenUsed="1"/>
-    <w:lsdException w:name="List Bullet" w:semiHidden="1" w:unhideWhenUsed="1"/>
-    <w:lsdException w:name="List Number" w:semiHidden="1" w:unhideWhenUsed="1"/>
-    <w:lsdException w:name="List 2" w:semiHidden="1" w:unhideWhenUsed="1"/>
-    <w:lsdException w:name="List 3" w:semiHidden="1" w:unhideWhenUsed="1"/>
-    <w:lsdException w:name="List 4" w:semiHidden="1" w:unhideWhenUsed="1"/>
-    <w:lsdException w:name="List 5" w:semiHidden="1" w:unhideWhenUsed="1"/>
-    <w:lsdException w:name="List Bullet 2" w:semiHidden="1" w:unhideWhenUsed="1"/>
-    <w:lsdException w:name="List Bullet 3" w:semiHidden="1" w:unhideWhenUsed="1"/>
-    <w:lsdException w:name="List Bullet 4" w:semiHidden="1" w:unhideWhenUsed="1"/>
-    <w:lsdException w:name="List Bullet 5" w:semiHidden="1" w:unhideWhenUsed="1"/>
-    <w:lsdException w:name="List Number 2" w:semiHidden="1" w:unhideWhenUsed="1"/>
-    <w:lsdException w:name="List Number 3" w:semiHidden="1" w:unhideWhenUsed="1"/>
-    <w:lsdException w:name="List Number 4" w:semiHidden="1" w:unhideWhenUsed="1"/>
-    <w:lsdException w:name="List Number 5" w:semiHidden="1" w:unhideWhenUsed="1"/>
-    <w:lsdException w:name="Title" w:uiPriority="10" w:qFormat="1"/>
-    <w:lsdException w:name="Closing" w:semiHidden="1" w:unhideWhenUsed="1"/>
-    <w:lsdException w:name="Signature" w:semiHidden="1" w:unhideWhenUsed="1"/>
-    <w:lsdException w:name="Default Paragraph Font" w:semiHidden="1" w:uiPriority="1" w:unhideWhenUsed="1"/>
-    <w:lsdException w:name="Body Text" w:semiHidden="1" w:unhideWhenUsed="1"/>
-    <w:lsdException w:name="Body Text Indent" w:semiHidden="1" w:unhideWhenUsed="1"/>
-    <w:lsdException w:name="List Continue" w:semiHidden="1" w:unhideWhenUsed="1"/>
-    <w:lsdException w:name="List Continue 2" w:semiHidden="1" w:unhideWhenUsed="1"/>
-    <w:lsdException w:name="List Continue 3" w:semiHidden="1" w:unhideWhenUsed="1"/>
-    <w:lsdException w:name="List Continue 4" w:semiHidden="1" w:unhideWhenUsed="1"/>
-    <w:lsdException w:name="List Continue 5" w:semiHidden="1" w:unhideWhenUsed="1"/>
-    <w:lsdException w:name="Message Header" w:semiHidden="1" w:unhideWhenUsed="1"/>
-    <w:lsdException w:name="Subtitle" w:uiPriority="11" w:qFormat="1"/>
-    <w:lsdException w:name="Salutation" w:semiHidden="1" w:unhideWhenUsed="1"/>
-    <w:lsdException w:name="Date" w:semiHidden="1" w:unhideWhenUsed="1"/>
-    <w:lsdException w:name="Body Text First Indent" w:semiHidden="1" w:unhideWhenUsed="1"/>
-    <w:lsdException w:name="Body Text First Indent 2" w:semiHidden="1" w:unhideWhenUsed="1"/>
-    <w:lsdException w:name="Note Heading" w:semiHidden="1" w:unhideWhenUsed="1"/>
-    <w:lsdException w:name="Body Text 2" w:semiHidden="1" w:unhideWhenUsed="1"/>
-    <w:lsdException w:name="Body Text 3" w:semiHidden="1" w:unhideWhenUsed="1"/>
-    <w:lsdException w:name="Body Text Indent 2" w:semiHidden="1" w:unhideWhenUsed="1"/>
-    <w:lsdException w:name="Body Text Indent 3" w:semiHidden="1" w:unhideWhenUsed="1"/>
-    <w:lsdException w:name="Block Text" w:semiHidden="1" w:unhideWhenUsed="1"/>
-    <w:lsdException w:name="Hyperlink" w:semiHidden="1" w:unhideWhenUsed="1"/>
-    <w:lsdException w:name="FollowedHyperlink" w:semiHidden="1" w:unhideWhenUsed="1"/>
-    <w:lsdException w:name="Strong" w:uiPriority="22" w:qFormat="1"/>
-    <w:lsdException w:name="Emphasis" w:uiPriority="20" w:qFormat="1"/>
-    <w:lsdException w:name="Document Map" w:semiHidden="1" w:unhideWhenUsed="1"/>
-    <w:lsdException w:name="Plain Text" w:semiHidden="1" w:unhideWhenUsed="1"/>
-    <w:lsdException w:name="E-mail Signature" w:semiHidden="1" w:unhideWhenUsed="1"/>
-    <w:lsdException w:name="HTML Top of Form" w:semiHidden="1" w:unhideWhenUsed="1"/>
-    <w:lsdException w:name="HTML Bottom of Form" w:semiHidden="1" w:unhideWhenUsed="1"/>
-    <w:lsdException w:name="Normal (Web)" w:semiHidden="1" w:unhideWhenUsed="1"/>
-    <w:lsdException w:name="HTML Acronym" w:semiHidden="1" w:unhideWhenUsed="1"/>
-    <w:lsdException w:name="HTML Address" w:semiHidden="1" w:unhideWhenUsed="1"/>
-    <w:lsdException w:name="HTML Cite" w:semiHidden="1" w:unhideWhenUsed="1"/>
-    <w:lsdException w:name="HTML Code" w:semiHidden="1" w:unhideWhenUsed="1"/>
-    <w:lsdException w:name="HTML Definition" w:semiHidden="1" w:unhideWhenUsed="1"/>
-    <w:lsdException w:name="HTML Keyboard" w:semiHidden="1" w:unhideWhenUsed="1"/>
-    <w:lsdException w:name="HTML Preformatted" w:semiHidden="1" w:unhideWhenUsed="1"/>
-    <w:lsdException w:name="HTML Sample" w:semiHidden="1" w:unhideWhenUsed="1"/>
-    <w:lsdException w:name="HTML Typewriter" w:semiHidden="1" w:unhideWhenUsed="1"/>
-    <w:lsdException w:name="HTML Variable" w:semiHidden="1" w:unhideWhenUsed="1"/>
-    <w:lsdException w:name="Normal Table" w:semiHidden="1" w:unhideWhenUsed="1"/>
-    <w:lsdException w:name="annotation subject" w:semiHidden="1" w:unhideWhenUsed="1"/>
-    <w:lsdException w:name="No List" w:semiHidden="1" w:unhideWhenUsed="1"/>
-    <w:lsdException w:name="Outline List 1" w:semiHidden="1" w:unhideWhenUsed="1"/>
-    <w:lsdException w:name="Outline List 2" w:semiHidden="1" w:unhideWhenUsed="1"/>
-    <w:lsdException w:name="Outline List 3" w:semiHidden="1" w:unhideWhenUsed="1"/>
-    <w:lsdException w:name="Table Simple 1" w:semiHidden="1" w:unhideWhenUsed="1"/>
-    <w:lsdException w:name="Table Simple 2" w:semiHidden="1" w:unhideWhenUsed="1"/>
-    <w:lsdException w:name="Table Simple 3" w:semiHidden="1" w:unhideWhenUsed="1"/>
-    <w:lsdException w:name="Table Classic 1" w:semiHidden="1" w:unhideWhenUsed="1"/>
-    <w:lsdException w:name="Table Classic 2" w:semiHidden="1" w:unhideWhenUsed="1"/>
-    <w:lsdException w:name="Table Classic 3" w:semiHidden="1" w:unhideWhenUsed="1"/>
-    <w:lsdException w:name="Table Classic 4" w:semiHidden="1" w:unhideWhenUsed="1"/>
-    <w:lsdException w:name="Table Colorful 1" w:semiHidden="1" w:unhideWhenUsed="1"/>
-    <w:lsdException w:name="Table Colorful 2" w:semiHidden="1" w:unhideWhenUsed="1"/>
-    <w:lsdException w:name="Table Colorful 3" w:semiHidden="1" w:unhideWhenUsed="1"/>
-    <w:lsdException w:name="Table Columns 1" w:semiHidden="1" w:unhideWhenUsed="1"/>
-    <w:lsdException w:name="Table Columns 2" w:semiHidden="1" w:unhideWhenUsed="1"/>
-    <w:lsdException w:name="Table Columns 3" w:semiHidden="1" w:unhideWhenUsed="1"/>
-    <w:lsdException w:name="Table Columns 4" w:semiHidden="1" w:unhideWhenUsed="1"/>
-    <w:lsdException w:name="Table Columns 5" w:semiHidden="1" w:unhideWhenUsed="1"/>
-    <w:lsdException w:name="Table Grid 1" w:semiHidden="1" w:unhideWhenUsed="1"/>
-    <w:lsdException w:name="Table Grid 2" w:semiHidden="1" w:unhideWhenUsed="1"/>
-    <w:lsdException w:name="Table Grid 3" w:semiHidden="1" w:unhideWhenUsed="1"/>
-    <w:lsdException w:name="Table Grid 4" w:semiHidden="1" w:unhideWhenUsed="1"/>
-    <w:lsdException w:name="Table Grid 5" w:semiHidden="1" w:unhideWhenUsed="1"/>
-    <w:lsdException w:name="Table Grid 6" w:semiHidden="1" w:unhideWhenUsed="1"/>
-    <w:lsdException w:name="Table Grid 7" w:semiHidden="1" w:unhideWhenUsed="1"/>
-    <w:lsdException w:name="Table Grid 8" w:semiHidden="1" w:unhideWhenUsed="1"/>
-    <w:lsdException w:name="Table List 1" w:semiHidden="1" w:unhideWhenUsed="1"/>
-    <w:lsdException w:name="Table List 2" w:semiHidden="1" w:unhideWhenUsed="1"/>
-    <w:lsdException w:name="Table List 3" w:semiHidden="1" w:unhideWhenUsed="1"/>
-    <w:lsdException w:name="Table List 4" w:semiHidden="1" w:unhideWhenUsed="1"/>
-    <w:lsdException w:name="Table List 5" w:semiHidden="1" w:unhideWhenUsed="1"/>
-    <w:lsdException w:name="Table List 6" w:semiHidden="1" w:unhideWhenUsed="1"/>
-    <w:lsdException w:name="Table List 7" w:semiHidden="1" w:unhideWhenUsed="1"/>
-    <w:lsdException w:name="Table List 8" w:semiHidden="1" w:unhideWhenUsed="1"/>
-    <w:lsdException w:name="Table 3D effects 1" w:semiHidden="1" w:unhideWhenUsed="1"/>
-    <w:lsdException w:name="Table 3D effects 2" w:semiHidden="1" w:unhideWhenUsed="1"/>
-    <w:lsdException w:name="Table 3D effects 3" w:semiHidden="1" w:unhideWhenUsed="1"/>
-    <w:lsdException w:name="Table Contemporary" w:semiHidden="1" w:unhideWhenUsed="1"/>
-    <w:lsdException w:name="Table Elegant" w:semiHidden="1" w:unhideWhenUsed="1"/>
-    <w:lsdException w:name="Table Professional" w:semiHidden="1" w:unhideWhenUsed="1"/>
-    <w:lsdException w:name="Table Subtle 1" w:semiHidden="1" w:unhideWhenUsed="1"/>
-    <w:lsdException w:name="Table Subtle 2" w:semiHidden="1" w:unhideWhenUsed="1"/>
-    <w:lsdException w:name="Table Web 1" w:semiHidden="1" w:unhideWhenUsed="1"/>
-    <w:lsdException w:name="Table Web 2" w:semiHidden="1" w:unhideWhenUsed="1"/>
-    <w:lsdException w:name="Table Web 3" w:semiHidden="1" w:unhideWhenUsed="1"/>
-    <w:lsdException w:name="Balloon Text" w:semiHidden="1" w:unhideWhenUsed="1"/>
-    <w:lsdException w:name="Table Grid" w:uiPriority="39"/>
-    <w:lsdException w:name="Table Theme" w:semiHidden="1" w:unhideWhenUsed="1"/>
-    <w:lsdException w:name="Note Level 1" w:semiHidden="1" w:unhideWhenUsed="1"/>
-    <w:lsdException w:name="Note Level 2" w:semiHidden="1" w:unhideWhenUsed="1"/>
-    <w:lsdException w:name="Note Level 3" w:semiHidden="1" w:unhideWhenUsed="1"/>
-    <w:lsdException w:name="Note Level 4" w:semiHidden="1" w:unhideWhenUsed="1"/>
-    <w:lsdException w:name="Note Level 5" w:semiHidden="1" w:unhideWhenUsed="1"/>
-    <w:lsdException w:name="Note Level 6" w:semiHidden="1" w:unhideWhenUsed="1"/>
-    <w:lsdException w:name="Note Level 7" w:semiHidden="1" w:unhideWhenUsed="1"/>
-    <w:lsdException w:name="Note Level 8" w:semiHidden="1" w:unhideWhenUsed="1"/>
-    <w:lsdException w:name="Note Level 9" w:semiHidden="1" w:unhideWhenUsed="1"/>
-    <w:lsdException w:name="Placeholder Text" w:semiHidden="1"/>
-    <w:lsdException w:name="No Spacing" w:uiPriority="1" w:qFormat="1"/>
-    <w:lsdException w:name="Light Shading" w:uiPriority="60"/>
-    <w:lsdException w:name="Light List" w:uiPriority="61"/>
-    <w:lsdException w:name="Light Grid" w:uiPriority="62"/>
-    <w:lsdException w:name="Medium Shading 1" w:uiPriority="63"/>
-    <w:lsdException w:name="Medium Shading 2" w:uiPriority="64"/>
-    <w:lsdException w:name="Medium List 1" w:uiPriority="65"/>
-    <w:lsdException w:name="Medium List 2" w:uiPriority="66"/>
-    <w:lsdException w:name="Medium Grid 1" w:uiPriority="67"/>
-    <w:lsdException w:name="Medium Grid 2" w:uiPriority="68"/>
-    <w:lsdException w:name="Medium Grid 3" w:uiPriority="69"/>
-    <w:lsdException w:name="Dark List" w:uiPriority="70"/>
-    <w:lsdException w:name="Colorful Shading" w:uiPriority="71"/>
-    <w:lsdException w:name="Colorful List" w:uiPriority="72"/>
-    <w:lsdException w:name="Colorful Grid" w:uiPriority="73"/>
-    <w:lsdException w:name="Light Shading Accent 1" w:uiPriority="60"/>
-    <w:lsdException w:name="Light List Accent 1" w:uiPriority="61"/>
-    <w:lsdException w:name="Light Grid Accent 1" w:uiPriority="62"/>
-    <w:lsdException w:name="Medium Shading 1 Accent 1" w:uiPriority="63"/>
-    <w:lsdException w:name="Medium Shading 2 Accent 1" w:uiPriority="64"/>
-    <w:lsdException w:name="Medium List 1 Accent 1" w:uiPriority="65"/>
-    <w:lsdException w:name="Revision" w:semiHidden="1"/>
-    <w:lsdException w:name="List Paragraph" w:uiPriority="34" w:qFormat="1"/>
-    <w:lsdException w:name="Quote" w:uiPriority="29" w:qFormat="1"/>
-    <w:lsdException w:name="Intense Quote" w:uiPriority="30" w:qFormat="1"/>
-    <w:lsdException w:name="Medium List 2 Accent 1" w:uiPriority="66"/>
-    <w:lsdException w:name="Medium Grid 1 Accent 1" w:uiPriority="67"/>
-    <w:lsdException w:name="Medium Grid 2 Accent 1" w:uiPriority="68"/>
-    <w:lsdException w:name="Medium Grid 3 Accent 1" w:uiPriority="69"/>
-    <w:lsdException w:name="Dark List Accent 1" w:uiPriority="70"/>
-    <w:lsdException w:name="Colorful Shading Accent 1" w:uiPriority="71"/>
-    <w:lsdException w:name="Colorful List Accent 1" w:uiPriority="72"/>
-    <w:lsdException w:name="Colorful Grid Accent 1" w:uiPriority="73"/>
-    <w:lsdException w:name="Light Shading Accent 2" w:uiPriority="60"/>
-    <w:lsdException w:name="Light List Accent 2" w:uiPriority="61"/>
-    <w:lsdException w:name="Light Grid Accent 2" w:uiPriority="62"/>
-    <w:lsdException w:name="Medium Shading 1 Accent 2" w:uiPriority="63"/>
-    <w:lsdException w:name="Medium Shading 2 Accent 2" w:uiPriority="64"/>
-    <w:lsdException w:name="Medium List 1 Accent 2" w:uiPriority="65"/>
-    <w:lsdException w:name="Medium List 2 Accent 2" w:uiPriority="66"/>
-    <w:lsdException w:name="Medium Grid 1 Accent 2" w:uiPriority="67"/>
-    <w:lsdException w:name="Medium Grid 2 Accent 2" w:uiPriority="68"/>
-    <w:lsdException w:name="Medium Grid 3 Accent 2" w:uiPriority="69"/>
-    <w:lsdException w:name="Dark List Accent 2" w:uiPriority="70"/>
-    <w:lsdException w:name="Colorful Shading Accent 2" w:uiPriority="71"/>
-    <w:lsdException w:name="Colorful List Accent 2" w:uiPriority="72"/>
-    <w:lsdException w:name="Colorful Grid Accent 2" w:uiPriority="73"/>
-    <w:lsdException w:name="Light Shading Accent 3" w:uiPriority="60"/>
-    <w:lsdException w:name="Light List Accent 3" w:uiPriority="61"/>
-    <w:lsdException w:name="Light Grid Accent 3" w:uiPriority="62"/>
-    <w:lsdException w:name="Medium Shading 1 Accent 3" w:uiPriority="63"/>
-    <w:lsdException w:name="Medium Shading 2 Accent 3" w:uiPriority="64"/>
-    <w:lsdException w:name="Medium List 1 Accent 3" w:uiPriority="65"/>
-    <w:lsdException w:name="Medium List 2 Accent 3" w:uiPriority="66"/>
-    <w:lsdException w:name="Medium Grid 1 Accent 3" w:uiPriority="67"/>
-    <w:lsdException w:name="Medium Grid 2 Accent 3" w:uiPriority="68"/>
-    <w:lsdException w:name="Medium Grid 3 Accent 3" w:uiPriority="69"/>
-    <w:lsdException w:name="Dark List Accent 3" w:uiPriority="70"/>
-    <w:lsdException w:name="Colorful Shading Accent 3" w:uiPriority="71"/>
-    <w:lsdException w:name="Colorful List Accent 3" w:uiPriority="72"/>
-    <w:lsdException w:name="Colorful Grid Accent 3" w:uiPriority="73"/>
-    <w:lsdException w:name="Light Shading Accent 4" w:uiPriority="60"/>
-    <w:lsdException w:name="Light List Accent 4" w:uiPriority="61"/>
-    <w:lsdException w:name="Light Grid Accent 4" w:uiPriority="62"/>
-    <w:lsdException w:name="Medium Shading 1 Accent 4" w:uiPriority="63"/>
-    <w:lsdException w:name="Medium Shading 2 Accent 4" w:uiPriority="64"/>
-    <w:lsdException w:name="Medium List 1 Accent 4" w:uiPriority="65"/>
-    <w:lsdException w:name="Medium List 2 Accent 4" w:uiPriority="66"/>
-    <w:lsdException w:name="Medium Grid 1 Accent 4" w:uiPriority="67"/>
-    <w:lsdException w:name="Medium Grid 2 Accent 4" w:uiPriority="68"/>
-    <w:lsdException w:name="Medium Grid 3 Accent 4" w:uiPriority="69"/>
-    <w:lsdException w:name="Dark List Accent 4" w:uiPriority="70"/>
-    <w:lsdException w:name="Colorful Shading Accent 4" w:uiPriority="71"/>
-    <w:lsdException w:name="Colorful List Accent 4" w:uiPriority="72"/>
-    <w:lsdException w:name="Colorful Grid Accent 4" w:uiPriority="73"/>
-    <w:lsdException w:name="Light Shading Accent 5" w:uiPriority="60"/>
-    <w:lsdException w:name="Light List Accent 5" w:uiPriority="61"/>
-    <w:lsdException w:name="Light Grid Accent 5" w:uiPriority="62"/>
-    <w:lsdException w:name="Medium Shading 1 Accent 5" w:uiPriority="63"/>
-    <w:lsdException w:name="Medium Shading 2 Accent 5" w:uiPriority="64"/>
-    <w:lsdException w:name="Medium List 1 Accent 5" w:uiPriority="65"/>
-    <w:lsdException w:name="Medium List 2 Accent 5" w:uiPriority="66"/>
-    <w:lsdException w:name="Medium Grid 1 Accent 5" w:uiPriority="67"/>
-    <w:lsdException w:name="Medium Grid 2 Accent 5" w:uiPriority="68"/>
-    <w:lsdException w:name="Medium Grid 3 Accent 5" w:uiPriority="69"/>
-    <w:lsdException w:name="Dark List Accent 5" w:uiPriority="70"/>
-    <w:lsdException w:name="Colorful Shading Accent 5" w:uiPriority="71"/>
-    <w:lsdException w:name="Colorful List Accent 5" w:uiPriority="72"/>
-    <w:lsdException w:name="Colorful Grid Accent 5" w:uiPriority="73"/>
-    <w:lsdException w:name="Light Shading Accent 6" w:uiPriority="60"/>
-    <w:lsdException w:name="Light List Accent 6" w:uiPriority="61"/>
-    <w:lsdException w:name="Light Grid Accent 6" w:uiPriority="62"/>
-    <w:lsdException w:name="Medium Shading 1 Accent 6" w:uiPriority="63"/>
-    <w:lsdException w:name="Medium Shading 2 Accent 6" w:uiPriority="64"/>
-    <w:lsdException w:name="Medium List 1 Accent 6" w:uiPriority="65"/>
-    <w:lsdException w:name="Medium List 2 Accent 6" w:uiPriority="66"/>
-    <w:lsdException w:name="Medium Grid 1 Accent 6" w:uiPriority="67"/>
-    <w:lsdException w:name="Medium Grid 2 Accent 6" w:uiPriority="68"/>
-    <w:lsdException w:name="Medium Grid 3 Accent 6" w:uiPriority="69"/>
-    <w:lsdException w:name="Dark List Accent 6" w:uiPriority="70"/>
-    <w:lsdException w:name="Colorful Shading Accent 6" w:uiPriority="71"/>
-    <w:lsdException w:name="Colorful List Accent 6" w:uiPriority="72"/>
-    <w:lsdException w:name="Colorful Grid Accent 6" w:uiPriority="73"/>
-    <w:lsdException w:name="Subtle Emphasis" w:uiPriority="19" w:qFormat="1"/>
-    <w:lsdException w:name="Intense Emphasis" w:uiPriority="21" w:qFormat="1"/>
-    <w:lsdException w:name="Subtle Reference" w:uiPriority="31" w:qFormat="1"/>
-    <w:lsdException w:name="Intense Reference" w:uiPriority="32" w:qFormat="1"/>
-    <w:lsdException w:name="Book Title" w:uiPriority="33" w:qFormat="1"/>
-    <w:lsdException w:name="Bibliography" w:semiHidden="1" w:uiPriority="37" w:unhideWhenUsed="1"/>
-    <w:lsdException w:name="TOC Heading" w:semiHidden="1" w:uiPriority="39" w:unhideWhenUsed="1" w:qFormat="1"/>
-    <w:lsdException w:name="Plain Table 1" w:uiPriority="41"/>
-    <w:lsdException w:name="Plain Table 2" w:uiPriority="42"/>
-    <w:lsdException w:name="Plain Table 3" w:uiPriority="43"/>
-    <w:lsdException w:name="Plain Table 4" w:uiPriority="44"/>
-    <w:lsdException w:name="Plain Table 5" w:uiPriority="45"/>
-    <w:lsdException w:name="Grid Table Light" w:uiPriority="40"/>
-    <w:lsdException w:name="Grid Table 1 Light" w:uiPriority="46"/>
-    <w:lsdException w:name="Grid Table 2" w:uiPriority="47"/>
-    <w:lsdException w:name="Grid Table 3" w:uiPriority="48"/>
-    <w:lsdException w:name="Grid Table 4" w:uiPriority="49"/>
-    <w:lsdException w:name="Grid Table 5 Dark" w:uiPriority="50"/>
-    <w:lsdException w:name="Grid Table 6 Colorful" w:uiPriority="51"/>
-    <w:lsdException w:name="Grid Table 7 Colorful" w:uiPriority="52"/>
-    <w:lsdException w:name="Grid Table 1 Light Accent 1" w:uiPriority="46"/>
-    <w:lsdException w:name="Grid Table 2 Accent 1" w:uiPriority="47"/>
-    <w:lsdException w:name="Grid Table 3 Accent 1" w:uiPriority="48"/>
-    <w:lsdException w:name="Grid Table 4 Accent 1" w:uiPriority="49"/>
-    <w:lsdException w:name="Grid Table 5 Dark Accent 1" w:uiPriority="50"/>
-    <w:lsdException w:name="Grid Table 6 Colorful Accent 1" w:uiPriority="51"/>
-    <w:lsdException w:name="Grid Table 7 Colorful Accent 1" w:uiPriority="52"/>
-    <w:lsdException w:name="Grid Table 1 Light Accent 2" w:uiPriority="46"/>
-    <w:lsdException w:name="Grid Table 2 Accent 2" w:uiPriority="47"/>
-    <w:lsdException w:name="Grid Table 3 Accent 2" w:uiPriority="48"/>
-    <w:lsdException w:name="Grid Table 4 Accent 2" w:uiPriority="49"/>
-    <w:lsdException w:name="Grid Table 5 Dark Accent 2" w:uiPriority="50"/>
-    <w:lsdException w:name="Grid Table 6 Colorful Accent 2" w:uiPriority="51"/>
-    <w:lsdException w:name="Grid Table 7 Colorful Accent 2" w:uiPriority="52"/>
-    <w:lsdException w:name="Grid Table 1 Light Accent 3" w:uiPriority="46"/>
-    <w:lsdException w:name="Grid Table 2 Accent 3" w:uiPriority="47"/>
-    <w:lsdException w:name="Grid Table 3 Accent 3" w:uiPriority="48"/>
-    <w:lsdException w:name="Grid Table 4 Accent 3" w:uiPriority="49"/>
-    <w:lsdException w:name="Grid Table 5 Dark Accent 3" w:uiPriority="50"/>
-    <w:lsdException w:name="Grid Table 6 Colorful Accent 3" w:uiPriority="51"/>
-    <w:lsdException w:name="Grid Table 7 Colorful Accent 3" w:uiPriority="52"/>
-    <w:lsdException w:name="Grid Table 1 Light Accent 4" w:uiPriority="46"/>
-    <w:lsdException w:name="Grid Table 2 Accent 4" w:uiPriority="47"/>
-    <w:lsdException w:name="Grid Table 3 Accent 4" w:uiPriority="48"/>
-    <w:lsdException w:name="Grid Table 4 Accent 4" w:uiPriority="49"/>
-    <w:lsdException w:name="Grid Table 5 Dark Accent 4" w:uiPriority="50"/>
-    <w:lsdException w:name="Grid Table 6 Colorful Accent 4" w:uiPriority="51"/>
-    <w:lsdException w:name="Grid Table 7 Colorful Accent 4" w:uiPriority="52"/>
-    <w:lsdException w:name="Grid Table 1 Light Accent 5" w:uiPriority="46"/>
-    <w:lsdException w:name="Grid Table 2 Accent 5" w:uiPriority="47"/>
-    <w:lsdException w:name="Grid Table 3 Accent 5" w:uiPriority="48"/>
-    <w:lsdException w:name="Grid Table 4 Accent 5" w:uiPriority="49"/>
-    <w:lsdException w:name="Grid Table 5 Dark Accent 5" w:uiPriority="50"/>
-    <w:lsdException w:name="Grid Table 6 Colorful Accent 5" w:uiPriority="51"/>
-    <w:lsdException w:name="Grid Table 7 Colorful Accent 5" w:uiPriority="52"/>
-    <w:lsdException w:name="Grid Table 1 Light Accent 6" w:uiPriority="46"/>
-    <w:lsdException w:name="Grid Table 2 Accent 6" w:uiPriority="47"/>
-    <w:lsdException w:name="Grid Table 3 Accent 6" w:uiPriority="48"/>
-    <w:lsdException w:name="Grid Table 4 Accent 6" w:uiPriority="49"/>
-    <w:lsdException w:name="Grid Table 5 Dark Accent 6" w:uiPriority="50"/>
-    <w:lsdException w:name="Grid Table 6 Colorful Accent 6" w:uiPriority="51"/>
-    <w:lsdException w:name="Grid Table 7 Colorful Accent 6" w:uiPriority="52"/>
-    <w:lsdException w:name="List Table 1 Light" w:uiPriority="46"/>
-    <w:lsdException w:name="List Table 2" w:uiPriority="47"/>
-    <w:lsdException w:name="List Table 3" w:uiPriority="48"/>
-    <w:lsdException w:name="List Table 4" w:uiPriority="49"/>
-    <w:lsdException w:name="List Table 5 Dark" w:uiPriority="50"/>
-    <w:lsdException w:name="List Table 6 Colorful" w:uiPriority="51"/>
-    <w:lsdException w:name="List Table 7 Colorful" w:uiPriority="52"/>
-    <w:lsdException w:name="List Table 1 Light Accent 1" w:uiPriority="46"/>
-    <w:lsdException w:name="List Table 2 Accent 1" w:uiPriority="47"/>
-    <w:lsdException w:name="List Table 3 Accent 1" w:uiPriority="48"/>
-    <w:lsdException w:name="List Table 4 Accent 1" w:uiPriority="49"/>
-    <w:lsdException w:name="List Table 5 Dark Accent 1" w:uiPriority="50"/>
-    <w:lsdException w:name="List Table 6 Colorful Accent 1" w:uiPriority="51"/>
-    <w:lsdException w:name="List Table 7 Colorful Accent 1" w:uiPriority="52"/>
-    <w:lsdException w:name="List Table 1 Light Accent 2" w:uiPriority="46"/>
-    <w:lsdException w:name="List Table 2 Accent 2" w:uiPriority="47"/>
-    <w:lsdException w:name="List Table 3 Accent 2" w:uiPriority="48"/>
-    <w:lsdException w:name="List Table 4 Accent 2" w:uiPriority="49"/>
-    <w:lsdException w:name="List Table 5 Dark Accent 2" w:uiPriority="50"/>
-    <w:lsdException w:name="List Table 6 Colorful Accent 2" w:uiPriority="51"/>
-    <w:lsdException w:name="List Table 7 Colorful Accent 2" w:uiPriority="52"/>
-    <w:lsdException w:name="List Table 1 Light Accent 3" w:uiPriority="46"/>
-    <w:lsdException w:name="List Table 2 Accent 3" w:uiPriority="47"/>
-    <w:lsdException w:name="List Table 3 Accent 3" w:uiPriority="48"/>
-    <w:lsdException w:name="List Table 4 Accent 3" w:uiPriority="49"/>
-    <w:lsdException w:name="List Table 5 Dark Accent 3" w:uiPriority="50"/>
-    <w:lsdException w:name="List Table 6 Colorful Accent 3" w:uiPriority="51"/>
-    <w:lsdException w:name="List Table 7 Colorful Accent 3" w:uiPriority="52"/>
-    <w:lsdException w:name="List Table 1 Light Accent 4" w:uiPriority="46"/>
-    <w:lsdException w:name="List Table 2 Accent 4" w:uiPriority="47"/>
-    <w:lsdException w:name="List Table 3 Accent 4" w:uiPriority="48"/>
-    <w:lsdException w:name="List Table 4 Accent 4" w:uiPriority="49"/>
-    <w:lsdException w:name="List Table 5 Dark Accent 4" w:uiPriority="50"/>
-    <w:lsdException w:name="List Table 6 Colorful Accent 4" w:uiPriority="51"/>
-    <w:lsdException w:name="List Table 7 Colorful Accent 4" w:uiPriority="52"/>
-    <w:lsdException w:name="List Table 1 Light Accent 5" w:uiPriority="46"/>
-    <w:lsdException w:name="List Table 2 Accent 5" w:uiPriority="47"/>
-    <w:lsdException w:name="List Table 3 Accent 5" w:uiPriority="48"/>
-    <w:lsdException w:name="List Table 4 Accent 5" w:uiPriority="49"/>
-    <w:lsdException w:name="List Table 5 Dark Accent 5" w:uiPriority="50"/>
-    <w:lsdException w:name="List Table 6 Colorful Accent 5" w:uiPriority="51"/>
-    <w:lsdException w:name="List Table 7 Colorful Accent 5" w:uiPriority="52"/>
-    <w:lsdException w:name="List Table 1 Light Accent 6" w:uiPriority="46"/>
-    <w:lsdException w:name="List Table 2 Accent 6" w:uiPriority="47"/>
-    <w:lsdException w:name="List Table 3 Accent 6" w:uiPriority="48"/>
-    <w:lsdException w:name="List Table 4 Accent 6" w:uiPriority="49"/>
-    <w:lsdException w:name="List Table 5 Dark Accent 6" w:uiPriority="50"/>
-    <w:lsdException w:name="List Table 6 Colorful Accent 6" w:uiPriority="51"/>
-    <w:lsdException w:name="List Table 7 Colorful Accent 6" w:uiPriority="52"/>
-  </w:latentStyles>
-  <w:style w:type="paragraph" w:default="1" w:styleId="Normal">
-    <w:name w:val="Normal"/>
-    <w:qFormat/>
-  </w:style>
-  <w:style w:type="character" w:default="1" w:styleId="DefaultParagraphFont">
-    <w:name w:val="Default Paragraph Font"/>
-    <w:uiPriority w:val="1"/>
-    <w:semiHidden/>
-    <w:unhideWhenUsed/>
-  </w:style>
-  <w:style w:type="table" w:default="1" w:styleId="TableNormal">
-    <w:name w:val="Normal Table"/>
-    <w:uiPriority w:val="99"/>
-    <w:semiHidden/>
-    <w:unhideWhenUsed/>
-    <w:tblPr>
-      <w:tblInd w:w="0" w:type="dxa"/>
-      <w:tblCellMar>
-        <w:top w:w="0" w:type="dxa"/>
-        <w:left w:w="108" w:type="dxa"/>
-        <w:bottom w:w="0" w:type="dxa"/>
-        <w:right w:w="108" w:type="dxa"/>
-      </w:tblCellMar>
-    </w:tblPr>
-  </w:style>
-  <w:style w:type="numbering" w:default="1" w:styleId="NoList">
-    <w:name w:val="No List"/>
-    <w:uiPriority w:val="99"/>
-    <w:semiHidden/>
-    <w:unhideWhenUsed/>
-  </w:style>
-  <w:style w:type="paragraph" w:customStyle="1" w:styleId="31892C4C5FCA7A4AAFFBBE99C0EE2546">
-    <w:name w:val="31892C4C5FCA7A4AAFFBBE99C0EE2546"/>
-    <w:rsid w:val="00AC4E2D"/>
-  </w:style>
-  <w:style w:type="paragraph" w:customStyle="1" w:styleId="62327924EF4D6E4CA40A9E42B35F03E1">
-    <w:name w:val="62327924EF4D6E4CA40A9E42B35F03E1"/>
-    <w:rsid w:val="00AC4E2D"/>
-  </w:style>
-  <w:style w:type="paragraph" w:customStyle="1" w:styleId="E432974804D1694788D0149CDB13402C">
-    <w:name w:val="E432974804D1694788D0149CDB13402C"/>
-    <w:rsid w:val="00AC4E2D"/>
-  </w:style>
-  <w:style w:type="paragraph" w:customStyle="1" w:styleId="C53DF737CE8E3440BEE51373B0342B97">
-    <w:name w:val="C53DF737CE8E3440BEE51373B0342B97"/>
-    <w:rsid w:val="00AC4E2D"/>
-  </w:style>
-  <w:style w:type="paragraph" w:customStyle="1" w:styleId="34EBDAE1335F024F99D1395F2F1E2A10">
-    <w:name w:val="34EBDAE1335F024F99D1395F2F1E2A10"/>
-    <w:rsid w:val="00AC4E2D"/>
-  </w:style>
-  <w:style w:type="paragraph" w:customStyle="1" w:styleId="647EFEE9E6D87042853FDDE2E9890232">
-    <w:name w:val="647EFEE9E6D87042853FDDE2E9890232"/>
-    <w:rsid w:val="00AC4E2D"/>
-  </w:style>
-  <w:style w:type="paragraph" w:customStyle="1" w:styleId="563FBDEAFA647A4A9261EECF30D5A6F1">
-    <w:name w:val="563FBDEAFA647A4A9261EECF30D5A6F1"/>
-    <w:rsid w:val="00AC4E2D"/>
-  </w:style>
-  <w:style w:type="paragraph" w:customStyle="1" w:styleId="ABDF48C51DBB7349B39D17A99D7C9544">
-    <w:name w:val="ABDF48C51DBB7349B39D17A99D7C9544"/>
-    <w:rsid w:val="00AC4E2D"/>
-  </w:style>
-  <w:style w:type="paragraph" w:customStyle="1" w:styleId="731B1F566F63A74483ABBC39A073A873">
-    <w:name w:val="731B1F566F63A74483ABBC39A073A873"/>
-    <w:rsid w:val="00AC4E2D"/>
-  </w:style>
-  <w:style w:type="paragraph" w:customStyle="1" w:styleId="39551ACE0E68BB4DB5781F88F9400064">
-    <w:name w:val="39551ACE0E68BB4DB5781F88F9400064"/>
-    <w:rsid w:val="00AC4E2D"/>
-  </w:style>
-  <w:style w:type="paragraph" w:customStyle="1" w:styleId="329A4B5665B1F542BE1C7DB1B86D14E5">
-    <w:name w:val="329A4B5665B1F542BE1C7DB1B86D14E5"/>
-    <w:rsid w:val="00AC4E2D"/>
-  </w:style>
-  <w:style w:type="paragraph" w:customStyle="1" w:styleId="418A629CF5464A4D83BB41338DDBE602">
-    <w:name w:val="418A629CF5464A4D83BB41338DDBE602"/>
-    <w:rsid w:val="00AC4E2D"/>
-  </w:style>
-</w:styles>
-</file>
-
-<file path=word/glossary/webSettings.xml><?xml version="1.0" encoding="utf-8"?>
-<w:webSettings xmlns:mc="http://schemas.openxmlformats.org/markup-compatibility/2006" xmlns:r="http://schemas.openxmlformats.org/officeDocument/2006/relationships" xmlns:w="http://schemas.openxmlformats.org/wordprocessingml/2006/main" xmlns:w14="http://schemas.microsoft.com/office/word/2010/wordml" xmlns:w15="http://schemas.microsoft.com/office/word/2012/wordml" mc:Ignorable="w14 w15">
-  <w:allowPNG/>
-  <w:doNotSaveAsSingleFile/>
-  <w:pixelsPerInch w:val="96"/>
-</w:webSettings>
-</file>
-
 <file path=word/theme/theme1.xml><?xml version="1.0" encoding="utf-8"?>
 <a:theme xmlns:a="http://schemas.openxmlformats.org/drawingml/2006/main" name="Office Theme">
   <a:themeElements>
@@ -17864,7 +17235,7 @@
 </file>
 
 <file path=customXml/itemProps2.xml><?xml version="1.0" encoding="utf-8"?>
-<ds:datastoreItem xmlns:ds="http://schemas.openxmlformats.org/officeDocument/2006/customXml" ds:itemID="{DD7FB478-AFB0-E446-8197-03BC4400391D}">
+<ds:datastoreItem xmlns:ds="http://schemas.openxmlformats.org/officeDocument/2006/customXml" ds:itemID="{21C48014-2FAE-C848-A249-EF33BA190667}">
   <ds:schemaRefs>
     <ds:schemaRef ds:uri="http://schemas.openxmlformats.org/officeDocument/2006/bibliography"/>
   </ds:schemaRefs>

</xml_diff>